<commit_message>
transacciones por cuenta y docu interna
</commit_message>
<xml_diff>
--- a/documentacion/Documentacion_Externa.docx
+++ b/documentacion/Documentacion_Externa.docx
@@ -278,15 +278,13 @@
           <w:szCs w:val="24"/>
         </w:rPr>
       </w:pPr>
-      <w:proofErr w:type="gramStart"/>
-      <w:r>
-        <w:rPr>
-          <w:sz w:val="24"/>
-          <w:szCs w:val="24"/>
-        </w:rPr>
-        <w:t>Carnet</w:t>
-      </w:r>
-      <w:proofErr w:type="gramEnd"/>
+      <w:r>
+        <w:rPr>
+          <w:sz w:val="24"/>
+          <w:szCs w:val="24"/>
+        </w:rPr>
+        <w:t>Carné</w:t>
+      </w:r>
       <w:r>
         <w:rPr>
           <w:sz w:val="24"/>
@@ -792,6 +790,15 @@
                 <w:szCs w:val="24"/>
               </w:rPr>
             </w:pPr>
+            <w:r>
+              <w:rPr>
+                <w:b/>
+                <w:bCs/>
+                <w:sz w:val="24"/>
+                <w:szCs w:val="24"/>
+              </w:rPr>
+              <w:t>✓</w:t>
+            </w:r>
           </w:p>
         </w:tc>
       </w:tr>
@@ -835,6 +842,15 @@
                 <w:szCs w:val="24"/>
               </w:rPr>
             </w:pPr>
+            <w:r>
+              <w:rPr>
+                <w:b/>
+                <w:bCs/>
+                <w:sz w:val="24"/>
+                <w:szCs w:val="24"/>
+              </w:rPr>
+              <w:t>x</w:t>
+            </w:r>
           </w:p>
         </w:tc>
       </w:tr>
@@ -878,6 +894,15 @@
                 <w:szCs w:val="24"/>
               </w:rPr>
             </w:pPr>
+            <w:r>
+              <w:rPr>
+                <w:b/>
+                <w:bCs/>
+                <w:sz w:val="24"/>
+                <w:szCs w:val="24"/>
+              </w:rPr>
+              <w:t>x</w:t>
+            </w:r>
           </w:p>
         </w:tc>
       </w:tr>
@@ -921,6 +946,15 @@
                 <w:szCs w:val="24"/>
               </w:rPr>
             </w:pPr>
+            <w:r>
+              <w:rPr>
+                <w:b/>
+                <w:bCs/>
+                <w:sz w:val="24"/>
+                <w:szCs w:val="24"/>
+              </w:rPr>
+              <w:t>x</w:t>
+            </w:r>
           </w:p>
         </w:tc>
       </w:tr>
@@ -964,6 +998,15 @@
                 <w:szCs w:val="24"/>
               </w:rPr>
             </w:pPr>
+            <w:r>
+              <w:rPr>
+                <w:b/>
+                <w:bCs/>
+                <w:sz w:val="24"/>
+                <w:szCs w:val="24"/>
+              </w:rPr>
+              <w:t>✓</w:t>
+            </w:r>
           </w:p>
         </w:tc>
       </w:tr>
@@ -1007,6 +1050,15 @@
                 <w:szCs w:val="24"/>
               </w:rPr>
             </w:pPr>
+            <w:r>
+              <w:rPr>
+                <w:b/>
+                <w:bCs/>
+                <w:sz w:val="24"/>
+                <w:szCs w:val="24"/>
+              </w:rPr>
+              <w:t>*</w:t>
+            </w:r>
           </w:p>
         </w:tc>
       </w:tr>
@@ -1026,14 +1078,157 @@
       <w:pPr>
         <w:jc w:val="center"/>
         <w:rPr>
-          <w:sz w:val="24"/>
-          <w:szCs w:val="24"/>
-        </w:rPr>
-      </w:pPr>
-    </w:p>
-    <w:p>
-      <w:pPr>
-        <w:jc w:val="center"/>
+          <w:b/>
+          <w:bCs/>
+          <w:sz w:val="24"/>
+          <w:szCs w:val="24"/>
+        </w:rPr>
+      </w:pPr>
+      <w:r>
+        <w:rPr>
+          <w:b/>
+          <w:bCs/>
+          <w:sz w:val="24"/>
+          <w:szCs w:val="24"/>
+        </w:rPr>
+        <w:t>Objetivos no alcanzados</w:t>
+      </w:r>
+    </w:p>
+    <w:p>
+      <w:pPr>
+        <w:rPr>
+          <w:sz w:val="24"/>
+          <w:szCs w:val="24"/>
+        </w:rPr>
+      </w:pPr>
+      <w:r>
+        <w:rPr>
+          <w:b/>
+          <w:bCs/>
+          <w:sz w:val="24"/>
+          <w:szCs w:val="24"/>
+        </w:rPr>
+        <w:t xml:space="preserve">Mostrar top: </w:t>
+      </w:r>
+      <w:r>
+        <w:rPr>
+          <w:sz w:val="24"/>
+          <w:szCs w:val="24"/>
+        </w:rPr>
+        <w:t xml:space="preserve">No </w:t>
+      </w:r>
+      <w:r>
+        <w:rPr>
+          <w:sz w:val="24"/>
+          <w:szCs w:val="24"/>
+        </w:rPr>
+        <w:t>se llegó a implementar por mala organización del tiempo.</w:t>
+      </w:r>
+    </w:p>
+    <w:p>
+      <w:pPr>
+        <w:rPr>
+          <w:sz w:val="24"/>
+          <w:szCs w:val="24"/>
+        </w:rPr>
+      </w:pPr>
+      <w:r>
+        <w:rPr>
+          <w:b/>
+          <w:bCs/>
+          <w:sz w:val="24"/>
+          <w:szCs w:val="24"/>
+        </w:rPr>
+        <w:t xml:space="preserve">Actividad sospechosa: </w:t>
+      </w:r>
+      <w:r>
+        <w:rPr>
+          <w:sz w:val="24"/>
+          <w:szCs w:val="24"/>
+        </w:rPr>
+        <w:t>No se llegó a implementar por mala organización del tiempo.</w:t>
+      </w:r>
+    </w:p>
+    <w:p>
+      <w:pPr>
+        <w:rPr>
+          <w:sz w:val="24"/>
+          <w:szCs w:val="24"/>
+        </w:rPr>
+      </w:pPr>
+    </w:p>
+    <w:p>
+      <w:pPr>
+        <w:rPr>
+          <w:sz w:val="24"/>
+          <w:szCs w:val="24"/>
+        </w:rPr>
+      </w:pPr>
+      <w:r>
+        <w:rPr>
+          <w:b/>
+          <w:bCs/>
+          <w:sz w:val="24"/>
+          <w:szCs w:val="24"/>
+        </w:rPr>
+        <w:lastRenderedPageBreak/>
+        <w:t xml:space="preserve">Transferencia por cuenta: </w:t>
+      </w:r>
+      <w:r>
+        <w:rPr>
+          <w:sz w:val="24"/>
+          <w:szCs w:val="24"/>
+        </w:rPr>
+        <w:t>No se llegó a implementar por mala organización del tiempo.</w:t>
+      </w:r>
+    </w:p>
+    <w:p>
+      <w:pPr>
+        <w:rPr>
+          <w:sz w:val="24"/>
+          <w:szCs w:val="24"/>
+        </w:rPr>
+      </w:pPr>
+      <w:r>
+        <w:rPr>
+          <w:b/>
+          <w:bCs/>
+          <w:sz w:val="24"/>
+          <w:szCs w:val="24"/>
+        </w:rPr>
+        <w:t xml:space="preserve">Resumen: </w:t>
+      </w:r>
+      <w:r>
+        <w:rPr>
+          <w:sz w:val="24"/>
+          <w:szCs w:val="24"/>
+        </w:rPr>
+        <w:t>Falto la parte de c</w:t>
+      </w:r>
+      <w:r>
+        <w:rPr>
+          <w:sz w:val="24"/>
+          <w:szCs w:val="24"/>
+        </w:rPr>
+        <w:t xml:space="preserve">uenta de origen con mas transacciones y cuenta destino con mayor monto recibido. Al igual que el resto de </w:t>
+      </w:r>
+      <w:r>
+        <w:rPr>
+          <w:sz w:val="24"/>
+          <w:szCs w:val="24"/>
+        </w:rPr>
+        <w:t>los objetivos</w:t>
+      </w:r>
+      <w:r>
+        <w:rPr>
+          <w:sz w:val="24"/>
+          <w:szCs w:val="24"/>
+        </w:rPr>
+        <w:t xml:space="preserve"> no se implementaron por mala organización del tiempo.</w:t>
+      </w:r>
+    </w:p>
+    <w:p>
+      <w:pPr>
         <w:rPr>
           <w:sz w:val="24"/>
           <w:szCs w:val="24"/>

</xml_diff>